<commit_message>
Second Commit :- 2-2 started
</commit_message>
<xml_diff>
--- a/LAB BOOK.docx
+++ b/LAB BOOK.docx
@@ -50,25 +50,69 @@
           <w:sz w:val="28"/>
           <w:szCs w:val="28"/>
         </w:rPr>
-        <w:t xml:space="preserve">Exercise 2 - </w:t>
-      </w:r>
-      <w:proofErr w:type="gramStart"/>
-      <w:r>
+        <w:t>Exercise 2 - 1 :-</w:t>
+      </w:r>
+    </w:p>
+    <w:p>
+      <w:pPr>
         <w:rPr>
           <w:b/>
           <w:sz w:val="28"/>
           <w:szCs w:val="28"/>
         </w:rPr>
-        <w:t>1 :</w:t>
-      </w:r>
-      <w:proofErr w:type="gramEnd"/>
+      </w:pPr>
+      <w:r>
+        <w:rPr>
+          <w:b/>
+        </w:rPr>
+        <w:tab/>
+      </w:r>
       <w:r>
         <w:rPr>
           <w:b/>
           <w:sz w:val="28"/>
           <w:szCs w:val="28"/>
         </w:rPr>
-        <w:t>-</w:t>
+        <w:t>Diagram :-</w:t>
+      </w:r>
+    </w:p>
+    <w:p>
+      <w:pPr>
+        <w:rPr>
+          <w:b/>
+          <w:sz w:val="24"/>
+          <w:szCs w:val="24"/>
+        </w:rPr>
+      </w:pPr>
+      <w:r>
+        <w:rPr>
+          <w:b/>
+        </w:rPr>
+        <w:tab/>
+      </w:r>
+      <w:r>
+        <w:rPr>
+          <w:b/>
+        </w:rPr>
+        <w:tab/>
+      </w:r>
+      <w:r>
+        <w:rPr>
+          <w:b/>
+          <w:sz w:val="24"/>
+          <w:szCs w:val="24"/>
+        </w:rPr>
+        <w:t>Producer -[connect 1]-&gt; Multiplier -[connect 2]-&gt;</w:t>
+      </w:r>
+      <w:bookmarkStart w:id="0" w:name="_GoBack"/>
+      <w:bookmarkEnd w:id="0"/>
+      <w:r>
+        <w:rPr>
+          <w:b/>
+          <w:sz w:val="24"/>
+          <w:szCs w:val="24"/>
+        </w:rPr>
+        <w:t xml:space="preserve"> Consumer</w:t>
       </w:r>
     </w:p>
     <w:p>
@@ -85,29 +129,24 @@
         </w:rPr>
         <w:tab/>
       </w:r>
-      <w:proofErr w:type="gramStart"/>
       <w:r>
         <w:rPr>
           <w:b/>
           <w:sz w:val="28"/>
           <w:szCs w:val="28"/>
         </w:rPr>
-        <w:t>Diagram :</w:t>
-      </w:r>
-      <w:proofErr w:type="gramEnd"/>
-      <w:r>
-        <w:rPr>
-          <w:b/>
-          <w:sz w:val="28"/>
-          <w:szCs w:val="28"/>
-        </w:rPr>
-        <w:t>-</w:t>
-      </w:r>
-    </w:p>
-    <w:p>
-      <w:pPr>
-        <w:rPr>
-          <w:b/>
+        <w:t>Code :-</w:t>
+      </w:r>
+    </w:p>
+    <w:p>
+      <w:pPr>
+        <w:autoSpaceDE w:val="0"/>
+        <w:autoSpaceDN w:val="0"/>
+        <w:adjustRightInd w:val="0"/>
+        <w:spacing w:after="0" w:line="240" w:lineRule="auto"/>
+        <w:rPr>
+          <w:rFonts w:ascii="Consolas" w:hAnsi="Consolas" w:cs="Consolas"/>
+          <w:color w:val="000000"/>
           <w:sz w:val="24"/>
           <w:szCs w:val="24"/>
         </w:rPr>
@@ -130,125 +169,491 @@
           <w:sz w:val="24"/>
           <w:szCs w:val="24"/>
         </w:rPr>
-        <w:t xml:space="preserve">Producer </w:t>
-      </w:r>
-      <w:proofErr w:type="gramStart"/>
-      <w:r>
-        <w:rPr>
-          <w:b/>
+        <w:t xml:space="preserve">RunMultiplier.groovy - </w:t>
+      </w:r>
+      <w:r>
+        <w:rPr>
+          <w:rFonts w:ascii="Consolas" w:hAnsi="Consolas" w:cs="Consolas"/>
+          <w:color w:val="000000"/>
           <w:sz w:val="24"/>
           <w:szCs w:val="24"/>
         </w:rPr>
-        <w:t>-[</w:t>
-      </w:r>
-      <w:proofErr w:type="gramEnd"/>
-      <w:r>
-        <w:rPr>
-          <w:b/>
+        <w:t xml:space="preserve">                    </w:t>
+      </w:r>
+    </w:p>
+    <w:p>
+      <w:pPr>
+        <w:autoSpaceDE w:val="0"/>
+        <w:autoSpaceDN w:val="0"/>
+        <w:adjustRightInd w:val="0"/>
+        <w:spacing w:after="0" w:line="240" w:lineRule="auto"/>
+        <w:rPr>
+          <w:rFonts w:ascii="Consolas" w:hAnsi="Consolas" w:cs="Consolas"/>
+          <w:sz w:val="20"/>
+          <w:szCs w:val="20"/>
+        </w:rPr>
+      </w:pPr>
+      <w:r>
+        <w:rPr>
+          <w:rFonts w:ascii="Consolas" w:hAnsi="Consolas" w:cs="Consolas"/>
+          <w:color w:val="3F7F5F"/>
+          <w:sz w:val="20"/>
+          <w:szCs w:val="20"/>
+        </w:rPr>
+        <w:t>//insert here an instance of multiplier with a multiplication factor of 4</w:t>
+      </w:r>
+    </w:p>
+    <w:p>
+      <w:pPr>
+        <w:autoSpaceDE w:val="0"/>
+        <w:autoSpaceDN w:val="0"/>
+        <w:adjustRightInd w:val="0"/>
+        <w:spacing w:after="0" w:line="240" w:lineRule="auto"/>
+        <w:rPr>
+          <w:rFonts w:ascii="Consolas" w:hAnsi="Consolas" w:cs="Consolas"/>
+          <w:color w:val="000000"/>
+          <w:sz w:val="20"/>
+          <w:szCs w:val="20"/>
+        </w:rPr>
+      </w:pPr>
+      <w:r>
+        <w:rPr>
+          <w:rFonts w:ascii="Consolas" w:hAnsi="Consolas" w:cs="Consolas"/>
+          <w:b/>
+          <w:bCs/>
+          <w:color w:val="972C78"/>
+          <w:sz w:val="20"/>
+          <w:szCs w:val="20"/>
+        </w:rPr>
+        <w:t>new</w:t>
+      </w:r>
+      <w:r>
+        <w:rPr>
+          <w:rFonts w:ascii="Consolas" w:hAnsi="Consolas" w:cs="Consolas"/>
+          <w:color w:val="000000"/>
+          <w:sz w:val="20"/>
+          <w:szCs w:val="20"/>
+        </w:rPr>
+        <w:t xml:space="preserve"> Multiplier (</w:t>
+      </w:r>
+      <w:r>
+        <w:rPr>
+          <w:rFonts w:ascii="Consolas" w:hAnsi="Consolas" w:cs="Consolas"/>
+          <w:color w:val="0000C0"/>
+          <w:sz w:val="20"/>
+          <w:szCs w:val="20"/>
+        </w:rPr>
+        <w:t>inChannel</w:t>
+      </w:r>
+      <w:r>
+        <w:rPr>
+          <w:rFonts w:ascii="Consolas" w:hAnsi="Consolas" w:cs="Consolas"/>
+          <w:color w:val="000000"/>
+          <w:sz w:val="20"/>
+          <w:szCs w:val="20"/>
+        </w:rPr>
+        <w:t>: connect1.</w:t>
+      </w:r>
+      <w:r>
+        <w:rPr>
+          <w:rFonts w:ascii="Consolas" w:hAnsi="Consolas" w:cs="Consolas"/>
+          <w:b/>
+          <w:bCs/>
+          <w:color w:val="000000"/>
+          <w:sz w:val="20"/>
+          <w:szCs w:val="20"/>
+        </w:rPr>
+        <w:t>in</w:t>
+      </w:r>
+      <w:r>
+        <w:rPr>
+          <w:rFonts w:ascii="Consolas" w:hAnsi="Consolas" w:cs="Consolas"/>
+          <w:color w:val="000000"/>
+          <w:sz w:val="20"/>
+          <w:szCs w:val="20"/>
+        </w:rPr>
+        <w:t xml:space="preserve">(), </w:t>
+      </w:r>
+      <w:r>
+        <w:rPr>
+          <w:rFonts w:ascii="Consolas" w:hAnsi="Consolas" w:cs="Consolas"/>
+          <w:color w:val="0000C0"/>
+          <w:sz w:val="20"/>
+          <w:szCs w:val="20"/>
+        </w:rPr>
+        <w:t>factor</w:t>
+      </w:r>
+      <w:r>
+        <w:rPr>
+          <w:rFonts w:ascii="Consolas" w:hAnsi="Consolas" w:cs="Consolas"/>
+          <w:color w:val="000000"/>
+          <w:sz w:val="20"/>
+          <w:szCs w:val="20"/>
+        </w:rPr>
+        <w:t xml:space="preserve"> : </w:t>
+      </w:r>
+      <w:r>
+        <w:rPr>
+          <w:rFonts w:ascii="Consolas" w:hAnsi="Consolas" w:cs="Consolas"/>
+          <w:color w:val="CD3200"/>
+          <w:sz w:val="20"/>
+          <w:szCs w:val="20"/>
+        </w:rPr>
+        <w:t>4</w:t>
+      </w:r>
+      <w:r>
+        <w:rPr>
+          <w:rFonts w:ascii="Consolas" w:hAnsi="Consolas" w:cs="Consolas"/>
+          <w:color w:val="000000"/>
+          <w:sz w:val="20"/>
+          <w:szCs w:val="20"/>
+        </w:rPr>
+        <w:t xml:space="preserve">, </w:t>
+      </w:r>
+      <w:r>
+        <w:rPr>
+          <w:rFonts w:ascii="Consolas" w:hAnsi="Consolas" w:cs="Consolas"/>
+          <w:color w:val="0000C0"/>
+          <w:sz w:val="20"/>
+          <w:szCs w:val="20"/>
+        </w:rPr>
+        <w:t>outChannel</w:t>
+      </w:r>
+      <w:r>
+        <w:rPr>
+          <w:rFonts w:ascii="Consolas" w:hAnsi="Consolas" w:cs="Consolas"/>
+          <w:color w:val="000000"/>
+          <w:sz w:val="20"/>
+          <w:szCs w:val="20"/>
+        </w:rPr>
+        <w:t xml:space="preserve"> : connect2.out())</w:t>
+      </w:r>
+    </w:p>
+    <w:p>
+      <w:pPr>
+        <w:autoSpaceDE w:val="0"/>
+        <w:autoSpaceDN w:val="0"/>
+        <w:adjustRightInd w:val="0"/>
+        <w:spacing w:after="0" w:line="240" w:lineRule="auto"/>
+        <w:rPr>
+          <w:rFonts w:ascii="Consolas" w:hAnsi="Consolas" w:cs="Consolas"/>
+          <w:color w:val="000000"/>
+          <w:sz w:val="20"/>
+          <w:szCs w:val="20"/>
+        </w:rPr>
+      </w:pPr>
+    </w:p>
+    <w:p>
+      <w:pPr>
+        <w:autoSpaceDE w:val="0"/>
+        <w:autoSpaceDN w:val="0"/>
+        <w:adjustRightInd w:val="0"/>
+        <w:spacing w:after="0" w:line="240" w:lineRule="auto"/>
+        <w:rPr>
+          <w:rFonts w:ascii="Consolas" w:hAnsi="Consolas" w:cs="Consolas"/>
+          <w:b/>
+          <w:color w:val="000000"/>
           <w:sz w:val="24"/>
           <w:szCs w:val="24"/>
         </w:rPr>
-        <w:t>connect 1]-&gt; Multiplier -[connect 2]-&gt; Consumer</w:t>
-      </w:r>
-    </w:p>
-    <w:p>
-      <w:pPr>
-        <w:rPr>
-          <w:b/>
-          <w:sz w:val="28"/>
-          <w:szCs w:val="28"/>
-        </w:rPr>
-      </w:pPr>
-      <w:r>
-        <w:rPr>
-          <w:b/>
-        </w:rPr>
-        <w:tab/>
-      </w:r>
-      <w:proofErr w:type="gramStart"/>
-      <w:r>
-        <w:rPr>
-          <w:b/>
-          <w:sz w:val="28"/>
-          <w:szCs w:val="28"/>
-        </w:rPr>
-        <w:t>Code :</w:t>
-      </w:r>
-      <w:proofErr w:type="gramEnd"/>
-      <w:r>
-        <w:rPr>
-          <w:b/>
-          <w:sz w:val="28"/>
-          <w:szCs w:val="28"/>
-        </w:rPr>
-        <w:t>-</w:t>
-      </w:r>
-    </w:p>
-    <w:p>
-      <w:pPr>
-        <w:autoSpaceDE w:val="0"/>
-        <w:autoSpaceDN w:val="0"/>
-        <w:adjustRightInd w:val="0"/>
-        <w:spacing w:after="0" w:line="240" w:lineRule="auto"/>
-        <w:rPr>
-          <w:rFonts w:ascii="Consolas" w:hAnsi="Consolas" w:cs="Consolas"/>
+      </w:pPr>
+      <w:r>
+        <w:rPr>
+          <w:rFonts w:ascii="Consolas" w:hAnsi="Consolas" w:cs="Consolas"/>
+          <w:color w:val="000000"/>
+          <w:sz w:val="20"/>
+          <w:szCs w:val="20"/>
+        </w:rPr>
+        <w:tab/>
+      </w:r>
+      <w:r>
+        <w:rPr>
+          <w:rFonts w:ascii="Consolas" w:hAnsi="Consolas" w:cs="Consolas"/>
+          <w:color w:val="000000"/>
+          <w:sz w:val="20"/>
+          <w:szCs w:val="20"/>
+        </w:rPr>
+        <w:tab/>
+      </w:r>
+      <w:r>
+        <w:rPr>
+          <w:rFonts w:cs="Consolas"/>
+          <w:b/>
           <w:color w:val="000000"/>
           <w:sz w:val="24"/>
           <w:szCs w:val="24"/>
         </w:rPr>
-      </w:pPr>
-      <w:r>
-        <w:rPr>
-          <w:b/>
-        </w:rPr>
-        <w:tab/>
-      </w:r>
-      <w:r>
-        <w:rPr>
-          <w:b/>
-        </w:rPr>
-        <w:tab/>
-      </w:r>
-      <w:proofErr w:type="spellStart"/>
-      <w:r>
-        <w:rPr>
-          <w:b/>
+        <w:t>Multiplier</w:t>
+      </w:r>
+      <w:r>
+        <w:rPr>
+          <w:rFonts w:ascii="Consolas" w:hAnsi="Consolas" w:cs="Consolas"/>
+          <w:b/>
+          <w:color w:val="000000"/>
           <w:sz w:val="24"/>
           <w:szCs w:val="24"/>
         </w:rPr>
-        <w:t>RunMultiplier.groovy</w:t>
-      </w:r>
-      <w:proofErr w:type="spellEnd"/>
-      <w:r>
-        <w:rPr>
-          <w:b/>
+        <w:t>.groovy –</w:t>
+      </w:r>
+    </w:p>
+    <w:p>
+      <w:pPr>
+        <w:autoSpaceDE w:val="0"/>
+        <w:autoSpaceDN w:val="0"/>
+        <w:adjustRightInd w:val="0"/>
+        <w:spacing w:after="0" w:line="240" w:lineRule="auto"/>
+        <w:rPr>
+          <w:rFonts w:ascii="Consolas" w:hAnsi="Consolas" w:cs="Consolas"/>
+          <w:sz w:val="20"/>
+          <w:szCs w:val="20"/>
+        </w:rPr>
+      </w:pPr>
+      <w:r>
+        <w:rPr>
+          <w:rFonts w:ascii="Consolas" w:hAnsi="Consolas" w:cs="Consolas"/>
+          <w:color w:val="000000"/>
+          <w:sz w:val="20"/>
+          <w:szCs w:val="20"/>
+        </w:rPr>
+        <w:t xml:space="preserve">      </w:t>
+      </w:r>
+      <w:r>
+        <w:rPr>
+          <w:rFonts w:ascii="Consolas" w:hAnsi="Consolas" w:cs="Consolas"/>
+          <w:color w:val="3F7F5F"/>
+          <w:sz w:val="20"/>
+          <w:szCs w:val="20"/>
+        </w:rPr>
+        <w:t>// write i * factor to outChannel</w:t>
+      </w:r>
+    </w:p>
+    <w:p>
+      <w:pPr>
+        <w:autoSpaceDE w:val="0"/>
+        <w:autoSpaceDN w:val="0"/>
+        <w:adjustRightInd w:val="0"/>
+        <w:spacing w:after="0" w:line="240" w:lineRule="auto"/>
+        <w:rPr>
+          <w:rFonts w:ascii="Consolas" w:hAnsi="Consolas" w:cs="Consolas"/>
+          <w:sz w:val="20"/>
+          <w:szCs w:val="20"/>
+        </w:rPr>
+      </w:pPr>
+      <w:r>
+        <w:rPr>
+          <w:rFonts w:ascii="Consolas" w:hAnsi="Consolas" w:cs="Consolas"/>
+          <w:color w:val="000000"/>
+          <w:sz w:val="20"/>
+          <w:szCs w:val="20"/>
+        </w:rPr>
+        <w:t xml:space="preserve">      </w:t>
+      </w:r>
+      <w:r>
+        <w:rPr>
+          <w:rFonts w:ascii="Consolas" w:hAnsi="Consolas" w:cs="Consolas"/>
+          <w:color w:val="3F7F5F"/>
+          <w:sz w:val="20"/>
+          <w:szCs w:val="20"/>
+        </w:rPr>
+        <w:t>// read in the next value of i</w:t>
+      </w:r>
+    </w:p>
+    <w:p>
+      <w:pPr>
+        <w:autoSpaceDE w:val="0"/>
+        <w:autoSpaceDN w:val="0"/>
+        <w:adjustRightInd w:val="0"/>
+        <w:spacing w:after="0" w:line="240" w:lineRule="auto"/>
+        <w:rPr>
+          <w:rFonts w:ascii="Consolas" w:hAnsi="Consolas" w:cs="Consolas"/>
+          <w:sz w:val="20"/>
+          <w:szCs w:val="20"/>
+        </w:rPr>
+      </w:pPr>
+      <w:r>
+        <w:rPr>
+          <w:rFonts w:ascii="Consolas" w:hAnsi="Consolas" w:cs="Consolas"/>
+          <w:color w:val="000000"/>
+          <w:sz w:val="20"/>
+          <w:szCs w:val="20"/>
+        </w:rPr>
+        <w:tab/>
+      </w:r>
+      <w:r>
+        <w:rPr>
+          <w:rFonts w:ascii="Consolas" w:hAnsi="Consolas" w:cs="Consolas"/>
+          <w:color w:val="000000"/>
+          <w:sz w:val="20"/>
+          <w:szCs w:val="20"/>
+        </w:rPr>
+        <w:tab/>
+      </w:r>
+      <w:r>
+        <w:rPr>
+          <w:rFonts w:ascii="Consolas" w:hAnsi="Consolas" w:cs="Consolas"/>
+          <w:color w:val="0000C0"/>
+          <w:sz w:val="20"/>
+          <w:szCs w:val="20"/>
+        </w:rPr>
+        <w:t>outChannel</w:t>
+      </w:r>
+      <w:r>
+        <w:rPr>
+          <w:rFonts w:ascii="Consolas" w:hAnsi="Consolas" w:cs="Consolas"/>
+          <w:color w:val="000000"/>
+          <w:sz w:val="20"/>
+          <w:szCs w:val="20"/>
+        </w:rPr>
+        <w:t xml:space="preserve">.write(i * </w:t>
+      </w:r>
+      <w:r>
+        <w:rPr>
+          <w:rFonts w:ascii="Consolas" w:hAnsi="Consolas" w:cs="Consolas"/>
+          <w:color w:val="0000C0"/>
+          <w:sz w:val="20"/>
+          <w:szCs w:val="20"/>
+        </w:rPr>
+        <w:t>factor</w:t>
+      </w:r>
+      <w:r>
+        <w:rPr>
+          <w:rFonts w:ascii="Consolas" w:hAnsi="Consolas" w:cs="Consolas"/>
+          <w:color w:val="000000"/>
+          <w:sz w:val="20"/>
+          <w:szCs w:val="20"/>
+        </w:rPr>
+        <w:t>);</w:t>
+      </w:r>
+    </w:p>
+    <w:p>
+      <w:pPr>
+        <w:autoSpaceDE w:val="0"/>
+        <w:autoSpaceDN w:val="0"/>
+        <w:adjustRightInd w:val="0"/>
+        <w:spacing w:after="0" w:line="240" w:lineRule="auto"/>
+        <w:rPr>
+          <w:rFonts w:ascii="Consolas" w:hAnsi="Consolas" w:cs="Consolas"/>
+          <w:color w:val="000000"/>
+          <w:sz w:val="20"/>
+          <w:szCs w:val="20"/>
+        </w:rPr>
+      </w:pPr>
+      <w:r>
+        <w:rPr>
+          <w:rFonts w:ascii="Consolas" w:hAnsi="Consolas" w:cs="Consolas"/>
+          <w:color w:val="000000"/>
+          <w:sz w:val="20"/>
+          <w:szCs w:val="20"/>
+        </w:rPr>
+        <w:tab/>
+      </w:r>
+      <w:r>
+        <w:rPr>
+          <w:rFonts w:ascii="Consolas" w:hAnsi="Consolas" w:cs="Consolas"/>
+          <w:color w:val="000000"/>
+          <w:sz w:val="20"/>
+          <w:szCs w:val="20"/>
+        </w:rPr>
+        <w:tab/>
+        <w:t xml:space="preserve">i = </w:t>
+      </w:r>
+      <w:r>
+        <w:rPr>
+          <w:rFonts w:ascii="Consolas" w:hAnsi="Consolas" w:cs="Consolas"/>
+          <w:color w:val="0000C0"/>
+          <w:sz w:val="20"/>
+          <w:szCs w:val="20"/>
+        </w:rPr>
+        <w:t>inChannel</w:t>
+      </w:r>
+      <w:r>
+        <w:rPr>
+          <w:rFonts w:ascii="Consolas" w:hAnsi="Consolas" w:cs="Consolas"/>
+          <w:color w:val="000000"/>
+          <w:sz w:val="20"/>
+          <w:szCs w:val="20"/>
+        </w:rPr>
+        <w:t>.read();</w:t>
+      </w:r>
+    </w:p>
+    <w:p>
+      <w:pPr>
+        <w:autoSpaceDE w:val="0"/>
+        <w:autoSpaceDN w:val="0"/>
+        <w:adjustRightInd w:val="0"/>
+        <w:spacing w:after="0" w:line="240" w:lineRule="auto"/>
+        <w:rPr>
+          <w:rFonts w:ascii="Consolas" w:hAnsi="Consolas" w:cs="Consolas"/>
+          <w:color w:val="000000"/>
+          <w:sz w:val="20"/>
+          <w:szCs w:val="20"/>
+        </w:rPr>
+      </w:pPr>
+    </w:p>
+    <w:p>
+      <w:pPr>
+        <w:autoSpaceDE w:val="0"/>
+        <w:autoSpaceDN w:val="0"/>
+        <w:adjustRightInd w:val="0"/>
+        <w:spacing w:after="0" w:line="240" w:lineRule="auto"/>
+        <w:rPr>
+          <w:rFonts w:ascii="Consolas" w:hAnsi="Consolas" w:cs="Consolas"/>
+          <w:b/>
+          <w:color w:val="000000"/>
           <w:sz w:val="24"/>
           <w:szCs w:val="24"/>
         </w:rPr>
-        <w:t xml:space="preserve"> - </w:t>
-      </w:r>
-      <w:r>
-        <w:rPr>
-          <w:rFonts w:ascii="Consolas" w:hAnsi="Consolas" w:cs="Consolas"/>
+      </w:pPr>
+      <w:r>
+        <w:rPr>
+          <w:rFonts w:ascii="Consolas" w:hAnsi="Consolas" w:cs="Consolas"/>
+          <w:color w:val="000000"/>
+          <w:sz w:val="20"/>
+          <w:szCs w:val="20"/>
+        </w:rPr>
+        <w:tab/>
+      </w:r>
+      <w:r>
+        <w:rPr>
+          <w:rFonts w:ascii="Consolas" w:hAnsi="Consolas" w:cs="Consolas"/>
+          <w:color w:val="000000"/>
+          <w:sz w:val="20"/>
+          <w:szCs w:val="20"/>
+        </w:rPr>
+        <w:tab/>
+      </w:r>
+      <w:r>
+        <w:rPr>
+          <w:rFonts w:ascii="Consolas" w:hAnsi="Consolas" w:cs="Consolas"/>
+          <w:b/>
           <w:color w:val="000000"/>
           <w:sz w:val="24"/>
           <w:szCs w:val="24"/>
         </w:rPr>
-        <w:t xml:space="preserve">                    </w:t>
-      </w:r>
-    </w:p>
-    <w:p>
-      <w:pPr>
-        <w:autoSpaceDE w:val="0"/>
-        <w:autoSpaceDN w:val="0"/>
-        <w:adjustRightInd w:val="0"/>
-        <w:spacing w:after="0" w:line="240" w:lineRule="auto"/>
-        <w:rPr>
-          <w:rFonts w:ascii="Consolas" w:hAnsi="Consolas" w:cs="Consolas"/>
-          <w:sz w:val="20"/>
-          <w:szCs w:val="20"/>
-        </w:rPr>
-      </w:pPr>
+        <w:t>Consumer.groovy –</w:t>
+      </w:r>
+    </w:p>
+    <w:p>
+      <w:pPr>
+        <w:autoSpaceDE w:val="0"/>
+        <w:autoSpaceDN w:val="0"/>
+        <w:adjustRightInd w:val="0"/>
+        <w:spacing w:after="0" w:line="240" w:lineRule="auto"/>
+        <w:rPr>
+          <w:rFonts w:ascii="Consolas" w:hAnsi="Consolas" w:cs="Consolas"/>
+          <w:sz w:val="20"/>
+          <w:szCs w:val="20"/>
+        </w:rPr>
+      </w:pPr>
+      <w:r>
+        <w:rPr>
+          <w:rFonts w:ascii="Consolas" w:hAnsi="Consolas" w:cs="Consolas"/>
+          <w:color w:val="000000"/>
+          <w:sz w:val="20"/>
+          <w:szCs w:val="20"/>
+        </w:rPr>
+        <w:t xml:space="preserve">      </w:t>
+      </w:r>
       <w:r>
         <w:rPr>
           <w:rFonts w:ascii="Consolas" w:hAnsi="Consolas" w:cs="Consolas"/>
@@ -256,43 +661,49 @@
           <w:sz w:val="20"/>
           <w:szCs w:val="20"/>
         </w:rPr>
-        <w:t>//insert here an instance of multiplier with a multiplication factor of 4</w:t>
-      </w:r>
-    </w:p>
-    <w:p>
-      <w:pPr>
-        <w:autoSpaceDE w:val="0"/>
-        <w:autoSpaceDN w:val="0"/>
-        <w:adjustRightInd w:val="0"/>
-        <w:spacing w:after="0" w:line="240" w:lineRule="auto"/>
-        <w:rPr>
-          <w:rFonts w:ascii="Consolas" w:hAnsi="Consolas" w:cs="Consolas"/>
-          <w:color w:val="000000"/>
-          <w:sz w:val="20"/>
-          <w:szCs w:val="20"/>
-        </w:rPr>
-      </w:pPr>
-      <w:r>
-        <w:rPr>
-          <w:rFonts w:ascii="Consolas" w:hAnsi="Consolas" w:cs="Consolas"/>
-          <w:b/>
-          <w:bCs/>
-          <w:color w:val="972C78"/>
-          <w:sz w:val="20"/>
-          <w:szCs w:val="20"/>
-        </w:rPr>
-        <w:t>new</w:t>
-      </w:r>
-      <w:r>
-        <w:rPr>
-          <w:rFonts w:ascii="Consolas" w:hAnsi="Consolas" w:cs="Consolas"/>
-          <w:color w:val="000000"/>
-          <w:sz w:val="20"/>
-          <w:szCs w:val="20"/>
-        </w:rPr>
-        <w:t xml:space="preserve"> Multiplier (</w:t>
-      </w:r>
-      <w:proofErr w:type="spellStart"/>
+        <w:t xml:space="preserve">//insert a modified </w:t>
+      </w:r>
+      <w:r>
+        <w:rPr>
+          <w:rFonts w:ascii="Consolas" w:hAnsi="Consolas" w:cs="Consolas"/>
+          <w:color w:val="3F7F5F"/>
+          <w:sz w:val="20"/>
+          <w:szCs w:val="20"/>
+          <w:u w:val="single"/>
+        </w:rPr>
+        <w:t>println</w:t>
+      </w:r>
+      <w:r>
+        <w:rPr>
+          <w:rFonts w:ascii="Consolas" w:hAnsi="Consolas" w:cs="Consolas"/>
+          <w:color w:val="3F7F5F"/>
+          <w:sz w:val="20"/>
+          <w:szCs w:val="20"/>
+        </w:rPr>
+        <w:t xml:space="preserve"> statement</w:t>
+      </w:r>
+    </w:p>
+    <w:p>
+      <w:pPr>
+        <w:autoSpaceDE w:val="0"/>
+        <w:autoSpaceDN w:val="0"/>
+        <w:adjustRightInd w:val="0"/>
+        <w:spacing w:after="0" w:line="240" w:lineRule="auto"/>
+        <w:rPr>
+          <w:rFonts w:ascii="Consolas" w:hAnsi="Consolas" w:cs="Consolas"/>
+          <w:sz w:val="20"/>
+          <w:szCs w:val="20"/>
+        </w:rPr>
+      </w:pPr>
+      <w:r>
+        <w:rPr>
+          <w:rFonts w:ascii="Consolas" w:hAnsi="Consolas" w:cs="Consolas"/>
+          <w:color w:val="000000"/>
+          <w:sz w:val="20"/>
+          <w:szCs w:val="20"/>
+        </w:rPr>
+        <w:t xml:space="preserve">      i = </w:t>
+      </w:r>
       <w:r>
         <w:rPr>
           <w:rFonts w:ascii="Consolas" w:hAnsi="Consolas" w:cs="Consolas"/>
@@ -302,665 +713,14 @@
         </w:rPr>
         <w:t>inChannel</w:t>
       </w:r>
-      <w:proofErr w:type="spellEnd"/>
-      <w:r>
-        <w:rPr>
-          <w:rFonts w:ascii="Consolas" w:hAnsi="Consolas" w:cs="Consolas"/>
-          <w:color w:val="000000"/>
-          <w:sz w:val="20"/>
-          <w:szCs w:val="20"/>
-        </w:rPr>
-        <w:t xml:space="preserve">: </w:t>
-      </w:r>
-      <w:proofErr w:type="gramStart"/>
-      <w:r>
-        <w:rPr>
-          <w:rFonts w:ascii="Consolas" w:hAnsi="Consolas" w:cs="Consolas"/>
-          <w:color w:val="000000"/>
-          <w:sz w:val="20"/>
-          <w:szCs w:val="20"/>
-        </w:rPr>
-        <w:t>connect1.</w:t>
-      </w:r>
-      <w:r>
-        <w:rPr>
-          <w:rFonts w:ascii="Consolas" w:hAnsi="Consolas" w:cs="Consolas"/>
-          <w:b/>
-          <w:bCs/>
-          <w:color w:val="000000"/>
-          <w:sz w:val="20"/>
-          <w:szCs w:val="20"/>
-        </w:rPr>
-        <w:t>in</w:t>
-      </w:r>
-      <w:r>
-        <w:rPr>
-          <w:rFonts w:ascii="Consolas" w:hAnsi="Consolas" w:cs="Consolas"/>
-          <w:color w:val="000000"/>
-          <w:sz w:val="20"/>
-          <w:szCs w:val="20"/>
-        </w:rPr>
-        <w:t>(</w:t>
-      </w:r>
-      <w:proofErr w:type="gramEnd"/>
-      <w:r>
-        <w:rPr>
-          <w:rFonts w:ascii="Consolas" w:hAnsi="Consolas" w:cs="Consolas"/>
-          <w:color w:val="000000"/>
-          <w:sz w:val="20"/>
-          <w:szCs w:val="20"/>
-        </w:rPr>
-        <w:t xml:space="preserve">), </w:t>
-      </w:r>
-      <w:r>
-        <w:rPr>
-          <w:rFonts w:ascii="Consolas" w:hAnsi="Consolas" w:cs="Consolas"/>
-          <w:color w:val="0000C0"/>
-          <w:sz w:val="20"/>
-          <w:szCs w:val="20"/>
-        </w:rPr>
-        <w:t>factor</w:t>
-      </w:r>
-      <w:r>
-        <w:rPr>
-          <w:rFonts w:ascii="Consolas" w:hAnsi="Consolas" w:cs="Consolas"/>
-          <w:color w:val="000000"/>
-          <w:sz w:val="20"/>
-          <w:szCs w:val="20"/>
-        </w:rPr>
-        <w:t xml:space="preserve"> : </w:t>
-      </w:r>
-      <w:r>
-        <w:rPr>
-          <w:rFonts w:ascii="Consolas" w:hAnsi="Consolas" w:cs="Consolas"/>
-          <w:color w:val="CD3200"/>
-          <w:sz w:val="20"/>
-          <w:szCs w:val="20"/>
-        </w:rPr>
-        <w:t>4</w:t>
-      </w:r>
-      <w:r>
-        <w:rPr>
-          <w:rFonts w:ascii="Consolas" w:hAnsi="Consolas" w:cs="Consolas"/>
-          <w:color w:val="000000"/>
-          <w:sz w:val="20"/>
-          <w:szCs w:val="20"/>
-        </w:rPr>
-        <w:t xml:space="preserve">, </w:t>
-      </w:r>
-      <w:proofErr w:type="spellStart"/>
-      <w:r>
-        <w:rPr>
-          <w:rFonts w:ascii="Consolas" w:hAnsi="Consolas" w:cs="Consolas"/>
-          <w:color w:val="0000C0"/>
-          <w:sz w:val="20"/>
-          <w:szCs w:val="20"/>
-        </w:rPr>
-        <w:t>outChannel</w:t>
-      </w:r>
-      <w:proofErr w:type="spellEnd"/>
-      <w:r>
-        <w:rPr>
-          <w:rFonts w:ascii="Consolas" w:hAnsi="Consolas" w:cs="Consolas"/>
-          <w:color w:val="000000"/>
-          <w:sz w:val="20"/>
-          <w:szCs w:val="20"/>
-        </w:rPr>
-        <w:t xml:space="preserve"> : connect2.out())</w:t>
-      </w:r>
-    </w:p>
-    <w:p>
-      <w:pPr>
-        <w:autoSpaceDE w:val="0"/>
-        <w:autoSpaceDN w:val="0"/>
-        <w:adjustRightInd w:val="0"/>
-        <w:spacing w:after="0" w:line="240" w:lineRule="auto"/>
-        <w:rPr>
-          <w:rFonts w:ascii="Consolas" w:hAnsi="Consolas" w:cs="Consolas"/>
-          <w:color w:val="000000"/>
-          <w:sz w:val="20"/>
-          <w:szCs w:val="20"/>
-        </w:rPr>
-      </w:pPr>
-    </w:p>
-    <w:p>
-      <w:pPr>
-        <w:autoSpaceDE w:val="0"/>
-        <w:autoSpaceDN w:val="0"/>
-        <w:adjustRightInd w:val="0"/>
-        <w:spacing w:after="0" w:line="240" w:lineRule="auto"/>
-        <w:rPr>
-          <w:rFonts w:ascii="Consolas" w:hAnsi="Consolas" w:cs="Consolas"/>
-          <w:b/>
-          <w:color w:val="000000"/>
-          <w:sz w:val="24"/>
-          <w:szCs w:val="24"/>
-        </w:rPr>
-      </w:pPr>
-      <w:r>
-        <w:rPr>
-          <w:rFonts w:ascii="Consolas" w:hAnsi="Consolas" w:cs="Consolas"/>
-          <w:color w:val="000000"/>
-          <w:sz w:val="20"/>
-          <w:szCs w:val="20"/>
-        </w:rPr>
-        <w:tab/>
-      </w:r>
-      <w:r>
-        <w:rPr>
-          <w:rFonts w:ascii="Consolas" w:hAnsi="Consolas" w:cs="Consolas"/>
-          <w:color w:val="000000"/>
-          <w:sz w:val="20"/>
-          <w:szCs w:val="20"/>
-        </w:rPr>
-        <w:tab/>
-      </w:r>
-      <w:proofErr w:type="spellStart"/>
-      <w:r>
-        <w:rPr>
-          <w:rFonts w:cs="Consolas"/>
-          <w:b/>
-          <w:color w:val="000000"/>
-          <w:sz w:val="24"/>
-          <w:szCs w:val="24"/>
-        </w:rPr>
-        <w:t>Multiplier</w:t>
-      </w:r>
-      <w:r>
-        <w:rPr>
-          <w:rFonts w:ascii="Consolas" w:hAnsi="Consolas" w:cs="Consolas"/>
-          <w:b/>
-          <w:color w:val="000000"/>
-          <w:sz w:val="24"/>
-          <w:szCs w:val="24"/>
-        </w:rPr>
-        <w:t>.groovy</w:t>
-      </w:r>
-      <w:proofErr w:type="spellEnd"/>
-      <w:r>
-        <w:rPr>
-          <w:rFonts w:ascii="Consolas" w:hAnsi="Consolas" w:cs="Consolas"/>
-          <w:b/>
-          <w:color w:val="000000"/>
-          <w:sz w:val="24"/>
-          <w:szCs w:val="24"/>
-        </w:rPr>
-        <w:t xml:space="preserve"> –</w:t>
-      </w:r>
-    </w:p>
-    <w:p>
-      <w:pPr>
-        <w:autoSpaceDE w:val="0"/>
-        <w:autoSpaceDN w:val="0"/>
-        <w:adjustRightInd w:val="0"/>
-        <w:spacing w:after="0" w:line="240" w:lineRule="auto"/>
-        <w:rPr>
-          <w:rFonts w:ascii="Consolas" w:hAnsi="Consolas" w:cs="Consolas"/>
-          <w:sz w:val="20"/>
-          <w:szCs w:val="20"/>
-        </w:rPr>
-      </w:pPr>
-      <w:r>
-        <w:rPr>
-          <w:rFonts w:ascii="Consolas" w:hAnsi="Consolas" w:cs="Consolas"/>
-          <w:color w:val="000000"/>
-          <w:sz w:val="20"/>
-          <w:szCs w:val="20"/>
-        </w:rPr>
-        <w:t xml:space="preserve">      </w:t>
-      </w:r>
-      <w:r>
-        <w:rPr>
-          <w:rFonts w:ascii="Consolas" w:hAnsi="Consolas" w:cs="Consolas"/>
-          <w:color w:val="3F7F5F"/>
-          <w:sz w:val="20"/>
-          <w:szCs w:val="20"/>
-        </w:rPr>
-        <w:t xml:space="preserve">// write </w:t>
-      </w:r>
-      <w:proofErr w:type="spellStart"/>
-      <w:r>
-        <w:rPr>
-          <w:rFonts w:ascii="Consolas" w:hAnsi="Consolas" w:cs="Consolas"/>
-          <w:color w:val="3F7F5F"/>
-          <w:sz w:val="20"/>
-          <w:szCs w:val="20"/>
-        </w:rPr>
-        <w:t>i</w:t>
-      </w:r>
-      <w:proofErr w:type="spellEnd"/>
-      <w:r>
-        <w:rPr>
-          <w:rFonts w:ascii="Consolas" w:hAnsi="Consolas" w:cs="Consolas"/>
-          <w:color w:val="3F7F5F"/>
-          <w:sz w:val="20"/>
-          <w:szCs w:val="20"/>
-        </w:rPr>
-        <w:t xml:space="preserve"> * factor to </w:t>
-      </w:r>
-      <w:proofErr w:type="spellStart"/>
-      <w:r>
-        <w:rPr>
-          <w:rFonts w:ascii="Consolas" w:hAnsi="Consolas" w:cs="Consolas"/>
-          <w:color w:val="3F7F5F"/>
-          <w:sz w:val="20"/>
-          <w:szCs w:val="20"/>
-        </w:rPr>
-        <w:t>outChannel</w:t>
-      </w:r>
-      <w:proofErr w:type="spellEnd"/>
-    </w:p>
-    <w:p>
-      <w:pPr>
-        <w:autoSpaceDE w:val="0"/>
-        <w:autoSpaceDN w:val="0"/>
-        <w:adjustRightInd w:val="0"/>
-        <w:spacing w:after="0" w:line="240" w:lineRule="auto"/>
-        <w:rPr>
-          <w:rFonts w:ascii="Consolas" w:hAnsi="Consolas" w:cs="Consolas"/>
-          <w:sz w:val="20"/>
-          <w:szCs w:val="20"/>
-        </w:rPr>
-      </w:pPr>
-      <w:r>
-        <w:rPr>
-          <w:rFonts w:ascii="Consolas" w:hAnsi="Consolas" w:cs="Consolas"/>
-          <w:color w:val="000000"/>
-          <w:sz w:val="20"/>
-          <w:szCs w:val="20"/>
-        </w:rPr>
-        <w:t xml:space="preserve">      </w:t>
-      </w:r>
-      <w:r>
-        <w:rPr>
-          <w:rFonts w:ascii="Consolas" w:hAnsi="Consolas" w:cs="Consolas"/>
-          <w:color w:val="3F7F5F"/>
-          <w:sz w:val="20"/>
-          <w:szCs w:val="20"/>
-        </w:rPr>
-        <w:t xml:space="preserve">// read in the next value of </w:t>
-      </w:r>
-      <w:proofErr w:type="spellStart"/>
-      <w:r>
-        <w:rPr>
-          <w:rFonts w:ascii="Consolas" w:hAnsi="Consolas" w:cs="Consolas"/>
-          <w:color w:val="3F7F5F"/>
-          <w:sz w:val="20"/>
-          <w:szCs w:val="20"/>
-        </w:rPr>
-        <w:t>i</w:t>
-      </w:r>
-      <w:proofErr w:type="spellEnd"/>
-    </w:p>
-    <w:p>
-      <w:pPr>
-        <w:autoSpaceDE w:val="0"/>
-        <w:autoSpaceDN w:val="0"/>
-        <w:adjustRightInd w:val="0"/>
-        <w:spacing w:after="0" w:line="240" w:lineRule="auto"/>
-        <w:rPr>
-          <w:rFonts w:ascii="Consolas" w:hAnsi="Consolas" w:cs="Consolas"/>
-          <w:sz w:val="20"/>
-          <w:szCs w:val="20"/>
-        </w:rPr>
-      </w:pPr>
-      <w:r>
-        <w:rPr>
-          <w:rFonts w:ascii="Consolas" w:hAnsi="Consolas" w:cs="Consolas"/>
-          <w:color w:val="000000"/>
-          <w:sz w:val="20"/>
-          <w:szCs w:val="20"/>
-        </w:rPr>
-        <w:tab/>
-      </w:r>
-      <w:r>
-        <w:rPr>
-          <w:rFonts w:ascii="Consolas" w:hAnsi="Consolas" w:cs="Consolas"/>
-          <w:color w:val="000000"/>
-          <w:sz w:val="20"/>
-          <w:szCs w:val="20"/>
-        </w:rPr>
-        <w:tab/>
-      </w:r>
-      <w:proofErr w:type="spellStart"/>
-      <w:r>
-        <w:rPr>
-          <w:rFonts w:ascii="Consolas" w:hAnsi="Consolas" w:cs="Consolas"/>
-          <w:color w:val="0000C0"/>
-          <w:sz w:val="20"/>
-          <w:szCs w:val="20"/>
-        </w:rPr>
-        <w:t>outChannel</w:t>
-      </w:r>
-      <w:r>
-        <w:rPr>
-          <w:rFonts w:ascii="Consolas" w:hAnsi="Consolas" w:cs="Consolas"/>
-          <w:color w:val="000000"/>
-          <w:sz w:val="20"/>
-          <w:szCs w:val="20"/>
-        </w:rPr>
-        <w:t>.write</w:t>
-      </w:r>
-      <w:proofErr w:type="spellEnd"/>
-      <w:r>
-        <w:rPr>
-          <w:rFonts w:ascii="Consolas" w:hAnsi="Consolas" w:cs="Consolas"/>
-          <w:color w:val="000000"/>
-          <w:sz w:val="20"/>
-          <w:szCs w:val="20"/>
-        </w:rPr>
-        <w:t>(</w:t>
-      </w:r>
-      <w:proofErr w:type="spellStart"/>
-      <w:r>
-        <w:rPr>
-          <w:rFonts w:ascii="Consolas" w:hAnsi="Consolas" w:cs="Consolas"/>
-          <w:color w:val="000000"/>
-          <w:sz w:val="20"/>
-          <w:szCs w:val="20"/>
-        </w:rPr>
-        <w:t>i</w:t>
-      </w:r>
-      <w:proofErr w:type="spellEnd"/>
-      <w:r>
-        <w:rPr>
-          <w:rFonts w:ascii="Consolas" w:hAnsi="Consolas" w:cs="Consolas"/>
-          <w:color w:val="000000"/>
-          <w:sz w:val="20"/>
-          <w:szCs w:val="20"/>
-        </w:rPr>
-        <w:t xml:space="preserve"> * </w:t>
-      </w:r>
-      <w:r>
-        <w:rPr>
-          <w:rFonts w:ascii="Consolas" w:hAnsi="Consolas" w:cs="Consolas"/>
-          <w:color w:val="0000C0"/>
-          <w:sz w:val="20"/>
-          <w:szCs w:val="20"/>
-        </w:rPr>
-        <w:t>factor</w:t>
-      </w:r>
-      <w:r>
-        <w:rPr>
-          <w:rFonts w:ascii="Consolas" w:hAnsi="Consolas" w:cs="Consolas"/>
-          <w:color w:val="000000"/>
-          <w:sz w:val="20"/>
-          <w:szCs w:val="20"/>
-        </w:rPr>
-        <w:t>);</w:t>
-      </w:r>
-    </w:p>
-    <w:p>
-      <w:pPr>
-        <w:autoSpaceDE w:val="0"/>
-        <w:autoSpaceDN w:val="0"/>
-        <w:adjustRightInd w:val="0"/>
-        <w:spacing w:after="0" w:line="240" w:lineRule="auto"/>
-        <w:rPr>
-          <w:rFonts w:ascii="Consolas" w:hAnsi="Consolas" w:cs="Consolas"/>
-          <w:color w:val="000000"/>
-          <w:sz w:val="20"/>
-          <w:szCs w:val="20"/>
-        </w:rPr>
-      </w:pPr>
-      <w:r>
-        <w:rPr>
-          <w:rFonts w:ascii="Consolas" w:hAnsi="Consolas" w:cs="Consolas"/>
-          <w:color w:val="000000"/>
-          <w:sz w:val="20"/>
-          <w:szCs w:val="20"/>
-        </w:rPr>
-        <w:tab/>
-      </w:r>
-      <w:r>
-        <w:rPr>
-          <w:rFonts w:ascii="Consolas" w:hAnsi="Consolas" w:cs="Consolas"/>
-          <w:color w:val="000000"/>
-          <w:sz w:val="20"/>
-          <w:szCs w:val="20"/>
-        </w:rPr>
-        <w:tab/>
-      </w:r>
-      <w:proofErr w:type="spellStart"/>
-      <w:r>
-        <w:rPr>
-          <w:rFonts w:ascii="Consolas" w:hAnsi="Consolas" w:cs="Consolas"/>
-          <w:color w:val="000000"/>
-          <w:sz w:val="20"/>
-          <w:szCs w:val="20"/>
-        </w:rPr>
-        <w:t>i</w:t>
-      </w:r>
-      <w:proofErr w:type="spellEnd"/>
-      <w:r>
-        <w:rPr>
-          <w:rFonts w:ascii="Consolas" w:hAnsi="Consolas" w:cs="Consolas"/>
-          <w:color w:val="000000"/>
-          <w:sz w:val="20"/>
-          <w:szCs w:val="20"/>
-        </w:rPr>
-        <w:t xml:space="preserve"> = </w:t>
-      </w:r>
-      <w:proofErr w:type="spellStart"/>
-      <w:r>
-        <w:rPr>
-          <w:rFonts w:ascii="Consolas" w:hAnsi="Consolas" w:cs="Consolas"/>
-          <w:color w:val="0000C0"/>
-          <w:sz w:val="20"/>
-          <w:szCs w:val="20"/>
-        </w:rPr>
-        <w:t>inChannel</w:t>
-      </w:r>
-      <w:r>
-        <w:rPr>
-          <w:rFonts w:ascii="Consolas" w:hAnsi="Consolas" w:cs="Consolas"/>
-          <w:color w:val="000000"/>
-          <w:sz w:val="20"/>
-          <w:szCs w:val="20"/>
-        </w:rPr>
-        <w:t>.read</w:t>
-      </w:r>
-      <w:proofErr w:type="spellEnd"/>
-      <w:r>
-        <w:rPr>
-          <w:rFonts w:ascii="Consolas" w:hAnsi="Consolas" w:cs="Consolas"/>
-          <w:color w:val="000000"/>
-          <w:sz w:val="20"/>
-          <w:szCs w:val="20"/>
-        </w:rPr>
-        <w:t>();</w:t>
-      </w:r>
-    </w:p>
-    <w:p>
-      <w:pPr>
-        <w:autoSpaceDE w:val="0"/>
-        <w:autoSpaceDN w:val="0"/>
-        <w:adjustRightInd w:val="0"/>
-        <w:spacing w:after="0" w:line="240" w:lineRule="auto"/>
-        <w:rPr>
-          <w:rFonts w:ascii="Consolas" w:hAnsi="Consolas" w:cs="Consolas"/>
-          <w:color w:val="000000"/>
-          <w:sz w:val="20"/>
-          <w:szCs w:val="20"/>
-        </w:rPr>
-      </w:pPr>
-    </w:p>
-    <w:p>
-      <w:pPr>
-        <w:autoSpaceDE w:val="0"/>
-        <w:autoSpaceDN w:val="0"/>
-        <w:adjustRightInd w:val="0"/>
-        <w:spacing w:after="0" w:line="240" w:lineRule="auto"/>
-        <w:rPr>
-          <w:rFonts w:ascii="Consolas" w:hAnsi="Consolas" w:cs="Consolas"/>
-          <w:b/>
-          <w:color w:val="000000"/>
-          <w:sz w:val="24"/>
-          <w:szCs w:val="24"/>
-        </w:rPr>
-      </w:pPr>
-      <w:r>
-        <w:rPr>
-          <w:rFonts w:ascii="Consolas" w:hAnsi="Consolas" w:cs="Consolas"/>
-          <w:color w:val="000000"/>
-          <w:sz w:val="20"/>
-          <w:szCs w:val="20"/>
-        </w:rPr>
-        <w:tab/>
-      </w:r>
-      <w:r>
-        <w:rPr>
-          <w:rFonts w:ascii="Consolas" w:hAnsi="Consolas" w:cs="Consolas"/>
-          <w:color w:val="000000"/>
-          <w:sz w:val="20"/>
-          <w:szCs w:val="20"/>
-        </w:rPr>
-        <w:tab/>
-      </w:r>
-      <w:proofErr w:type="spellStart"/>
-      <w:r>
-        <w:rPr>
-          <w:rFonts w:ascii="Consolas" w:hAnsi="Consolas" w:cs="Consolas"/>
-          <w:b/>
-          <w:color w:val="000000"/>
-          <w:sz w:val="24"/>
-          <w:szCs w:val="24"/>
-        </w:rPr>
-        <w:t>Consumer.groovy</w:t>
-      </w:r>
-      <w:proofErr w:type="spellEnd"/>
-      <w:r>
-        <w:rPr>
-          <w:rFonts w:ascii="Consolas" w:hAnsi="Consolas" w:cs="Consolas"/>
-          <w:b/>
-          <w:color w:val="000000"/>
-          <w:sz w:val="24"/>
-          <w:szCs w:val="24"/>
-        </w:rPr>
-        <w:t xml:space="preserve"> –</w:t>
-      </w:r>
-    </w:p>
-    <w:p>
-      <w:pPr>
-        <w:autoSpaceDE w:val="0"/>
-        <w:autoSpaceDN w:val="0"/>
-        <w:adjustRightInd w:val="0"/>
-        <w:spacing w:after="0" w:line="240" w:lineRule="auto"/>
-        <w:rPr>
-          <w:rFonts w:ascii="Consolas" w:hAnsi="Consolas" w:cs="Consolas"/>
-          <w:sz w:val="20"/>
-          <w:szCs w:val="20"/>
-        </w:rPr>
-      </w:pPr>
-      <w:r>
-        <w:rPr>
-          <w:rFonts w:ascii="Consolas" w:hAnsi="Consolas" w:cs="Consolas"/>
-          <w:color w:val="000000"/>
-          <w:sz w:val="20"/>
-          <w:szCs w:val="20"/>
-        </w:rPr>
-        <w:t xml:space="preserve">      </w:t>
-      </w:r>
-      <w:r>
-        <w:rPr>
-          <w:rFonts w:ascii="Consolas" w:hAnsi="Consolas" w:cs="Consolas"/>
-          <w:color w:val="3F7F5F"/>
-          <w:sz w:val="20"/>
-          <w:szCs w:val="20"/>
-        </w:rPr>
-        <w:t xml:space="preserve">//insert a modified </w:t>
-      </w:r>
-      <w:proofErr w:type="spellStart"/>
-      <w:r>
-        <w:rPr>
-          <w:rFonts w:ascii="Consolas" w:hAnsi="Consolas" w:cs="Consolas"/>
-          <w:color w:val="3F7F5F"/>
-          <w:sz w:val="20"/>
-          <w:szCs w:val="20"/>
-          <w:u w:val="single"/>
-        </w:rPr>
-        <w:t>println</w:t>
-      </w:r>
-      <w:proofErr w:type="spellEnd"/>
-      <w:r>
-        <w:rPr>
-          <w:rFonts w:ascii="Consolas" w:hAnsi="Consolas" w:cs="Consolas"/>
-          <w:color w:val="3F7F5F"/>
-          <w:sz w:val="20"/>
-          <w:szCs w:val="20"/>
-        </w:rPr>
-        <w:t xml:space="preserve"> statement</w:t>
-      </w:r>
-    </w:p>
-    <w:p>
-      <w:pPr>
-        <w:autoSpaceDE w:val="0"/>
-        <w:autoSpaceDN w:val="0"/>
-        <w:adjustRightInd w:val="0"/>
-        <w:spacing w:after="0" w:line="240" w:lineRule="auto"/>
-        <w:rPr>
-          <w:rFonts w:ascii="Consolas" w:hAnsi="Consolas" w:cs="Consolas"/>
-          <w:sz w:val="20"/>
-          <w:szCs w:val="20"/>
-        </w:rPr>
-      </w:pPr>
-      <w:r>
-        <w:rPr>
-          <w:rFonts w:ascii="Consolas" w:hAnsi="Consolas" w:cs="Consolas"/>
-          <w:color w:val="000000"/>
-          <w:sz w:val="20"/>
-          <w:szCs w:val="20"/>
-        </w:rPr>
-        <w:t xml:space="preserve">      </w:t>
-      </w:r>
-      <w:proofErr w:type="spellStart"/>
-      <w:r>
-        <w:rPr>
-          <w:rFonts w:ascii="Consolas" w:hAnsi="Consolas" w:cs="Consolas"/>
-          <w:color w:val="000000"/>
-          <w:sz w:val="20"/>
-          <w:szCs w:val="20"/>
-        </w:rPr>
-        <w:t>i</w:t>
-      </w:r>
-      <w:proofErr w:type="spellEnd"/>
-      <w:r>
-        <w:rPr>
-          <w:rFonts w:ascii="Consolas" w:hAnsi="Consolas" w:cs="Consolas"/>
-          <w:color w:val="000000"/>
-          <w:sz w:val="20"/>
-          <w:szCs w:val="20"/>
-        </w:rPr>
-        <w:t xml:space="preserve"> = </w:t>
-      </w:r>
-      <w:proofErr w:type="spellStart"/>
-      <w:r>
-        <w:rPr>
-          <w:rFonts w:ascii="Consolas" w:hAnsi="Consolas" w:cs="Consolas"/>
-          <w:color w:val="0000C0"/>
-          <w:sz w:val="20"/>
-          <w:szCs w:val="20"/>
-        </w:rPr>
-        <w:t>inChannel</w:t>
-      </w:r>
-      <w:r>
-        <w:rPr>
-          <w:rFonts w:ascii="Consolas" w:hAnsi="Consolas" w:cs="Consolas"/>
-          <w:color w:val="000000"/>
-          <w:sz w:val="20"/>
-          <w:szCs w:val="20"/>
-        </w:rPr>
-        <w:t>.read</w:t>
-      </w:r>
-      <w:proofErr w:type="spellEnd"/>
-      <w:r>
-        <w:rPr>
-          <w:rFonts w:ascii="Consolas" w:hAnsi="Consolas" w:cs="Consolas"/>
-          <w:color w:val="000000"/>
-          <w:sz w:val="20"/>
-          <w:szCs w:val="20"/>
-        </w:rPr>
-        <w:t>()</w:t>
+      <w:r>
+        <w:rPr>
+          <w:rFonts w:ascii="Consolas" w:hAnsi="Consolas" w:cs="Consolas"/>
+          <w:color w:val="000000"/>
+          <w:sz w:val="20"/>
+          <w:szCs w:val="20"/>
+        </w:rPr>
+        <w:t>.read()</w:t>
       </w:r>
     </w:p>
     <w:p>
@@ -986,7 +746,6 @@
         <w:tab/>
         <w:t xml:space="preserve">  </w:t>
       </w:r>
-      <w:proofErr w:type="spellStart"/>
       <w:r>
         <w:rPr>
           <w:rFonts w:ascii="Consolas" w:hAnsi="Consolas" w:cs="Consolas"/>
@@ -998,7 +757,6 @@
         </w:rPr>
         <w:t>println</w:t>
       </w:r>
-      <w:proofErr w:type="spellEnd"/>
       <w:r>
         <w:rPr>
           <w:rFonts w:ascii="Consolas" w:hAnsi="Consolas" w:cs="Consolas"/>
@@ -1033,27 +791,7 @@
           <w:sz w:val="20"/>
           <w:szCs w:val="20"/>
         </w:rPr>
-        <w:t>: ${</w:t>
-      </w:r>
-      <w:proofErr w:type="spellStart"/>
-      <w:r>
-        <w:rPr>
-          <w:rFonts w:ascii="Consolas" w:hAnsi="Consolas" w:cs="Consolas"/>
-          <w:color w:val="FF00CC"/>
-          <w:sz w:val="20"/>
-          <w:szCs w:val="20"/>
-        </w:rPr>
-        <w:t>i</w:t>
-      </w:r>
-      <w:proofErr w:type="spellEnd"/>
-      <w:r>
-        <w:rPr>
-          <w:rFonts w:ascii="Consolas" w:hAnsi="Consolas" w:cs="Consolas"/>
-          <w:color w:val="FF00CC"/>
-          <w:sz w:val="20"/>
-          <w:szCs w:val="20"/>
-        </w:rPr>
-        <w:t>}"</w:t>
+        <w:t>: ${i}"</w:t>
       </w:r>
     </w:p>
     <w:p>
@@ -1118,7 +856,6 @@
         </w:rPr>
         <w:tab/>
       </w:r>
-      <w:proofErr w:type="gramStart"/>
       <w:r>
         <w:rPr>
           <w:rFonts w:cs="Consolas"/>
@@ -1128,7 +865,6 @@
         </w:rPr>
         <w:t>Output:-</w:t>
       </w:r>
-      <w:proofErr w:type="gramEnd"/>
     </w:p>
     <w:p>
       <w:pPr>
@@ -1390,8 +1126,6 @@
           <w:szCs w:val="20"/>
         </w:rPr>
       </w:pPr>
-      <w:bookmarkStart w:id="0" w:name="_GoBack"/>
-      <w:bookmarkEnd w:id="0"/>
       <w:r>
         <w:rPr>
           <w:rFonts w:ascii="Consolas" w:hAnsi="Consolas" w:cs="Consolas"/>

</xml_diff>